<commit_message>
lista de exercícios estrutura condicional
</commit_message>
<xml_diff>
--- a/estrutura-condicional/exercicios-resolvidos/EXERCÍCIOS RESOLVIDOS.docx
+++ b/estrutura-condicional/exercicios-resolvidos/EXERCÍCIOS RESOLVIDOS.docx
@@ -400,13 +400,13 @@
           <w:noProof/>
         </w:rPr>
         <w:drawing>
-          <wp:anchor distT="0" distB="0" distL="114300" distR="114300" simplePos="0" relativeHeight="251660288" behindDoc="1" locked="0" layoutInCell="1" allowOverlap="1" wp14:anchorId="7CB6DB5F" wp14:editId="0DF34C31">
+          <wp:anchor distT="0" distB="0" distL="114300" distR="114300" simplePos="0" relativeHeight="251660288" behindDoc="1" locked="0" layoutInCell="1" allowOverlap="1" wp14:anchorId="7CB6DB5F" wp14:editId="6D73F490">
             <wp:simplePos x="0" y="0"/>
             <wp:positionH relativeFrom="margin">
               <wp:posOffset>491490</wp:posOffset>
             </wp:positionH>
             <wp:positionV relativeFrom="paragraph">
-              <wp:posOffset>1184275</wp:posOffset>
+              <wp:posOffset>1403350</wp:posOffset>
             </wp:positionV>
             <wp:extent cx="5105400" cy="1648460"/>
             <wp:effectExtent l="0" t="0" r="0" b="8890"/>
@@ -474,7 +474,19 @@
         <w:rPr>
           <w:rFonts w:ascii="Consolas" w:hAnsi="Consolas"/>
         </w:rPr>
-        <w:t>Faça um programa que receba quatro valores: I, A, B e c. Desses valores, I é inteiro e positivo, A, B e c são reais. Escreva os números A, B e c obedecendo à tabela a seguir. Suponha que o valor digitado para I seja sempre um valor válido, ou seja, 1, 2 ou 3, e que os números digitados sejam diferentes um do outro.</w:t>
+        <w:t>Faça um programa que receba quatro valores: I, A, B e c. Desses valores, I é inteiro e positivo, A, B e c são reais. Escreva os números A, B e c obedecendo à tabela a seguir. Suponha que o valor digitado para I seja sempre um valor válido, ou seja, 1, 2 ou 3, e que os números digitados sejam</w:t>
+      </w:r>
+      <w:r>
+        <w:rPr>
+          <w:rFonts w:ascii="Consolas" w:hAnsi="Consolas"/>
+        </w:rPr>
+        <w:t xml:space="preserve"> </w:t>
+      </w:r>
+      <w:r>
+        <w:rPr>
+          <w:rFonts w:ascii="Consolas" w:hAnsi="Consolas"/>
+        </w:rPr>
+        <w:t>diferentes um do outro.</w:t>
       </w:r>
       <w:r>
         <w:rPr>
@@ -1707,6 +1719,33 @@
     <w:p>
       <w:pPr>
         <w:pStyle w:val="PargrafodaLista"/>
+        <w:jc w:val="both"/>
+        <w:rPr>
+          <w:rFonts w:ascii="Consolas" w:hAnsi="Consolas"/>
+        </w:rPr>
+      </w:pPr>
+    </w:p>
+    <w:p>
+      <w:pPr>
+        <w:pStyle w:val="PargrafodaLista"/>
+        <w:jc w:val="both"/>
+        <w:rPr>
+          <w:rFonts w:ascii="Consolas" w:hAnsi="Consolas"/>
+        </w:rPr>
+      </w:pPr>
+    </w:p>
+    <w:p>
+      <w:pPr>
+        <w:pStyle w:val="PargrafodaLista"/>
+        <w:jc w:val="both"/>
+        <w:rPr>
+          <w:rFonts w:ascii="Consolas" w:hAnsi="Consolas"/>
+        </w:rPr>
+      </w:pPr>
+    </w:p>
+    <w:p>
+      <w:pPr>
+        <w:pStyle w:val="PargrafodaLista"/>
         <w:numPr>
           <w:ilvl w:val="0"/>
           <w:numId w:val="1"/>
@@ -1720,6 +1759,7 @@
         <w:rPr>
           <w:rFonts w:ascii="Consolas" w:hAnsi="Consolas"/>
         </w:rPr>
+        <w:lastRenderedPageBreak/>
         <w:t>Faça um programa para resolver equações do 2o grau.</w:t>
       </w:r>
     </w:p>
@@ -1744,7 +1784,6 @@
           <w:rFonts w:ascii="Consolas" w:hAnsi="Consolas"/>
           <w:noProof/>
         </w:rPr>
-        <w:lastRenderedPageBreak/>
         <w:drawing>
           <wp:inline distT="0" distB="0" distL="0" distR="0" wp14:anchorId="11A11473" wp14:editId="79235248">
             <wp:extent cx="3460376" cy="2133600"/>
@@ -2063,13 +2102,13 @@
           <w:noProof/>
         </w:rPr>
         <w:drawing>
-          <wp:anchor distT="0" distB="0" distL="114300" distR="114300" simplePos="0" relativeHeight="251666432" behindDoc="0" locked="0" layoutInCell="1" allowOverlap="1" wp14:anchorId="1EA0FFD2" wp14:editId="6A0917ED">
+          <wp:anchor distT="0" distB="0" distL="114300" distR="114300" simplePos="0" relativeHeight="251666432" behindDoc="0" locked="0" layoutInCell="1" allowOverlap="1" wp14:anchorId="1EA0FFD2" wp14:editId="23A380D1">
             <wp:simplePos x="0" y="0"/>
             <wp:positionH relativeFrom="column">
-              <wp:posOffset>-842010</wp:posOffset>
+              <wp:posOffset>-832485</wp:posOffset>
             </wp:positionH>
             <wp:positionV relativeFrom="paragraph">
-              <wp:posOffset>431165</wp:posOffset>
+              <wp:posOffset>640715</wp:posOffset>
             </wp:positionV>
             <wp:extent cx="6979920" cy="1666875"/>
             <wp:effectExtent l="0" t="0" r="0" b="9525"/>
@@ -2165,13 +2204,7 @@
         <w:rPr>
           <w:rFonts w:ascii="Consolas" w:hAnsi="Consolas"/>
         </w:rPr>
-        <w:t xml:space="preserve">20. </w:t>
-      </w:r>
-      <w:r>
-        <w:rPr>
-          <w:rFonts w:ascii="Consolas" w:hAnsi="Consolas"/>
-        </w:rPr>
-        <w:t xml:space="preserve">Faça um programa que receba: </w:t>
+        <w:t xml:space="preserve">20. Faça um programa que receba: </w:t>
       </w:r>
     </w:p>
     <w:p>
@@ -2333,6 +2366,7 @@
         <w:rPr>
           <w:rFonts w:ascii="Consolas" w:hAnsi="Consolas" w:cs="Arial"/>
         </w:rPr>
+        <w:lastRenderedPageBreak/>
         <w:t>■</w:t>
       </w:r>
       <w:r>
@@ -2452,7 +2486,6 @@
           <w:rFonts w:ascii="Consolas" w:hAnsi="Consolas"/>
           <w:noProof/>
         </w:rPr>
-        <w:lastRenderedPageBreak/>
         <w:drawing>
           <wp:anchor distT="0" distB="0" distL="114300" distR="114300" simplePos="0" relativeHeight="251667456" behindDoc="0" locked="0" layoutInCell="1" allowOverlap="1" wp14:anchorId="1984DB10" wp14:editId="2E61D7ED">
             <wp:simplePos x="0" y="0"/>
@@ -2919,13 +2952,13 @@
         </w:rPr>
         <w:lastRenderedPageBreak/>
         <w:drawing>
-          <wp:anchor distT="0" distB="0" distL="114300" distR="114300" simplePos="0" relativeHeight="251669504" behindDoc="0" locked="0" layoutInCell="1" allowOverlap="1" wp14:anchorId="4DC64197" wp14:editId="101713F7">
+          <wp:anchor distT="0" distB="0" distL="114300" distR="114300" simplePos="0" relativeHeight="251669504" behindDoc="0" locked="0" layoutInCell="1" allowOverlap="1" wp14:anchorId="4DC64197" wp14:editId="737BBD92">
             <wp:simplePos x="0" y="0"/>
             <wp:positionH relativeFrom="margin">
               <wp:align>center</wp:align>
             </wp:positionH>
             <wp:positionV relativeFrom="paragraph">
-              <wp:posOffset>521970</wp:posOffset>
+              <wp:posOffset>645795</wp:posOffset>
             </wp:positionV>
             <wp:extent cx="6600825" cy="3758565"/>
             <wp:effectExtent l="0" t="0" r="9525" b="0"/>
@@ -2985,13 +3018,7 @@
         <w:rPr>
           <w:rFonts w:ascii="Consolas" w:hAnsi="Consolas"/>
         </w:rPr>
-        <w:t xml:space="preserve">22. </w:t>
-      </w:r>
-      <w:r>
-        <w:rPr>
-          <w:rFonts w:ascii="Consolas" w:hAnsi="Consolas"/>
-        </w:rPr>
-        <w:t xml:space="preserve">Faça um programa que receba o salário base e o tempo de serviço de um funcionário. calcule e mostre: </w:t>
+        <w:t xml:space="preserve">22. Faça um programa que receba o salário base e o tempo de serviço de um funcionário. calcule e mostre: </w:t>
       </w:r>
       <w:r>
         <w:rPr>
@@ -3291,17 +3318,21 @@
           <w:rFonts w:ascii="Consolas" w:hAnsi="Consolas"/>
         </w:rPr>
       </w:pPr>
-      <w:r>
-        <w:rPr>
-          <w:rFonts w:ascii="Consolas" w:hAnsi="Consolas"/>
-        </w:rPr>
-        <w:t xml:space="preserve">23. </w:t>
-      </w:r>
-      <w:r>
-        <w:rPr>
-          <w:rFonts w:ascii="Consolas" w:hAnsi="Consolas"/>
-        </w:rPr>
-        <w:t xml:space="preserve">Faça um programa que receba o valor do salário mínimo, o turno de trabalho (M — matutino; v — vespertino; ou N — noturno), a categoria (O — operário; G — gerente) e o número de horas </w:t>
+    </w:p>
+    <w:p>
+      <w:pPr>
+        <w:pStyle w:val="PargrafodaLista"/>
+        <w:ind w:left="0"/>
+        <w:jc w:val="both"/>
+        <w:rPr>
+          <w:rFonts w:ascii="Consolas" w:hAnsi="Consolas"/>
+        </w:rPr>
+      </w:pPr>
+      <w:r>
+        <w:rPr>
+          <w:rFonts w:ascii="Consolas" w:hAnsi="Consolas"/>
+        </w:rPr>
+        <w:t xml:space="preserve">23. Faça um programa que receba o valor do salário mínimo, o turno de trabalho (M — matutino; v — vespertino; ou N — noturno), a categoria (O — operário; G — gerente) e o número de horas </w:t>
       </w:r>
       <w:proofErr w:type="spellStart"/>
       <w:r>
@@ -4078,13 +4109,7 @@
         <w:rPr>
           <w:rFonts w:ascii="Consolas" w:hAnsi="Consolas"/>
         </w:rPr>
-        <w:t xml:space="preserve">24. </w:t>
-      </w:r>
-      <w:r>
-        <w:rPr>
-          <w:rFonts w:ascii="Consolas" w:hAnsi="Consolas"/>
-        </w:rPr>
-        <w:t xml:space="preserve">Faça um programa que receba o preço, o tipo (A — alimentação; l — limpeza; e v — vestuário) e a refrigeração (S — produto que necessita de refrigeração; e N — produto que não necessita de </w:t>
+        <w:t xml:space="preserve">24. Faça um programa que receba o preço, o tipo (A — alimentação; l — limpeza; e v — vestuário) e a refrigeração (S — produto que necessita de refrigeração; e N — produto que não necessita de </w:t>
       </w:r>
       <w:proofErr w:type="spellStart"/>
       <w:r>
@@ -4473,13 +4498,7 @@
         <w:rPr>
           <w:rFonts w:ascii="Consolas" w:hAnsi="Consolas"/>
         </w:rPr>
-        <w:t xml:space="preserve">. </w:t>
-      </w:r>
-      <w:r>
-        <w:rPr>
-          <w:rFonts w:ascii="Consolas" w:hAnsi="Consolas"/>
-        </w:rPr>
-        <w:t>Faça um programa que receba a medida de um ângulo em graus. calcule e mostre o quadrante em que se localiza esse ângulo. considere os quadrantes da trigonometria e, para ângulos maiores que 360º ou menores que −360º, reduzi-los, mostrando também o número de voltas e o sentido da volta (horário ou anti-horário).</w:t>
+        <w:t>. Faça um programa que receba a medida de um ângulo em graus. calcule e mostre o quadrante em que se localiza esse ângulo. considere os quadrantes da trigonometria e, para ângulos maiores que 360º ou menores que −360º, reduzi-los, mostrando também o número de voltas e o sentido da volta (horário ou anti-horário).</w:t>
       </w:r>
     </w:p>
     <w:sectPr>
@@ -5192,6 +5211,7 @@
   <w:style w:type="character" w:default="1" w:styleId="Tipodeletrapredefinidodopargrafo">
     <w:name w:val="Default Paragraph Font"/>
     <w:uiPriority w:val="1"/>
+    <w:semiHidden/>
     <w:unhideWhenUsed/>
   </w:style>
   <w:style w:type="table" w:default="1" w:styleId="Tabelanormal">

</xml_diff>